<commit_message>
adding front end to the chatbot
</commit_message>
<xml_diff>
--- a/Chabot supported with knowledge base.docx
+++ b/Chabot supported with knowledge base.docx
@@ -356,8 +356,6 @@
         </w:rPr>
         <w:t xml:space="preserve">2- </w:t>
       </w:r>
-      <w:bookmarkStart w:id="0" w:name="_GoBack"/>
-      <w:bookmarkEnd w:id="0"/>
       <w:r>
         <w:rPr>
           <w:sz w:val="40"/>
@@ -437,6 +435,66 @@
           </wp:inline>
         </w:drawing>
       </w:r>
+    </w:p>
+    <w:p>
+      <w:pPr>
+        <w:rPr>
+          <w:sz w:val="32"/>
+          <w:szCs w:val="32"/>
+        </w:rPr>
+      </w:pPr>
+      <w:r>
+        <w:rPr>
+          <w:sz w:val="32"/>
+          <w:szCs w:val="32"/>
+        </w:rPr>
+        <w:t xml:space="preserve">From above we get three 4 actions happens </w:t>
+      </w:r>
+      <w:r>
+        <w:rPr>
+          <w:sz w:val="32"/>
+          <w:szCs w:val="32"/>
+        </w:rPr>
+        <w:t>in the system we are developing, the user can tell symptoms or VIKI can give him a symptoms and the user can say yes</w:t>
+      </w:r>
+    </w:p>
+    <w:p>
+      <w:pPr>
+        <w:rPr>
+          <w:sz w:val="32"/>
+          <w:szCs w:val="32"/>
+        </w:rPr>
+      </w:pPr>
+      <w:r>
+        <w:rPr>
+          <w:sz w:val="32"/>
+          <w:szCs w:val="32"/>
+        </w:rPr>
+        <w:t>It’s not obligatory to send image from VIKI or to it</w:t>
+      </w:r>
+    </w:p>
+    <w:p>
+      <w:pPr>
+        <w:rPr>
+          <w:sz w:val="32"/>
+          <w:szCs w:val="32"/>
+        </w:rPr>
+      </w:pPr>
+      <w:r>
+        <w:rPr>
+          <w:sz w:val="32"/>
+          <w:szCs w:val="32"/>
+        </w:rPr>
+        <w:t>They both can ask question and answer it</w:t>
+      </w:r>
+    </w:p>
+    <w:p>
+      <w:pPr>
+        <w:rPr>
+          <w:sz w:val="32"/>
+          <w:szCs w:val="32"/>
+        </w:rPr>
+      </w:pPr>
     </w:p>
     <w:p>
       <w:pPr>
@@ -551,10 +609,314 @@
     </w:p>
     <w:p>
       <w:pPr>
+        <w:rPr>
+          <w:sz w:val="32"/>
+          <w:szCs w:val="32"/>
+        </w:rPr>
+      </w:pPr>
+      <w:r>
+        <w:rPr>
+          <w:sz w:val="32"/>
+          <w:szCs w:val="32"/>
+        </w:rPr>
+        <w:t>This finite state machine describe the general conversation how should behave from welcome until saying good bye</w:t>
+      </w:r>
+    </w:p>
+    <w:p>
+      <w:pPr>
         <w:jc w:val="center"/>
         <w:rPr>
           <w:sz w:val="40"/>
           <w:szCs w:val="40"/>
+        </w:rPr>
+      </w:pPr>
+      <w:r>
+        <w:rPr>
+          <w:sz w:val="40"/>
+          <w:szCs w:val="40"/>
+        </w:rPr>
+        <w:t>Finite state machine for filter symptoms</w:t>
+      </w:r>
+    </w:p>
+    <w:p>
+      <w:pPr>
+        <w:rPr>
+          <w:sz w:val="32"/>
+          <w:szCs w:val="32"/>
+        </w:rPr>
+      </w:pPr>
+      <w:r>
+        <w:rPr>
+          <w:sz w:val="32"/>
+          <w:szCs w:val="32"/>
+        </w:rPr>
+        <w:t xml:space="preserve">Filters here is for filtering the most optimal and satisfying theorems to given parameters (symptoms) </w:t>
+      </w:r>
+    </w:p>
+    <w:p>
+      <w:pPr>
+        <w:rPr>
+          <w:sz w:val="32"/>
+          <w:szCs w:val="32"/>
+        </w:rPr>
+      </w:pPr>
+    </w:p>
+    <w:p>
+      <w:pPr>
+        <w:rPr>
+          <w:sz w:val="32"/>
+          <w:szCs w:val="32"/>
+        </w:rPr>
+      </w:pPr>
+    </w:p>
+    <w:p>
+      <w:pPr>
+        <w:rPr>
+          <w:sz w:val="32"/>
+          <w:szCs w:val="32"/>
+        </w:rPr>
+      </w:pPr>
+    </w:p>
+    <w:p>
+      <w:pPr>
+        <w:rPr>
+          <w:sz w:val="32"/>
+          <w:szCs w:val="32"/>
+        </w:rPr>
+      </w:pPr>
+    </w:p>
+    <w:p>
+      <w:pPr>
+        <w:jc w:val="center"/>
+        <w:rPr>
+          <w:sz w:val="28"/>
+          <w:szCs w:val="28"/>
+        </w:rPr>
+      </w:pPr>
+      <w:r>
+        <w:rPr>
+          <w:noProof/>
+          <w:sz w:val="28"/>
+          <w:szCs w:val="28"/>
+        </w:rPr>
+        <w:drawing>
+          <wp:anchor distT="0" distB="0" distL="114300" distR="114300" simplePos="0" relativeHeight="251659264" behindDoc="0" locked="0" layoutInCell="1" allowOverlap="1">
+            <wp:simplePos x="0" y="0"/>
+            <wp:positionH relativeFrom="column">
+              <wp:posOffset>0</wp:posOffset>
+            </wp:positionH>
+            <wp:positionV relativeFrom="paragraph">
+              <wp:posOffset>1905</wp:posOffset>
+            </wp:positionV>
+            <wp:extent cx="5943600" cy="4271010"/>
+            <wp:effectExtent l="0" t="0" r="0" b="0"/>
+            <wp:wrapTopAndBottom/>
+            <wp:docPr id="3" name="Picture 3"/>
+            <wp:cNvGraphicFramePr>
+              <a:graphicFrameLocks xmlns:a="http://schemas.openxmlformats.org/drawingml/2006/main" noChangeAspect="1"/>
+            </wp:cNvGraphicFramePr>
+            <a:graphic xmlns:a="http://schemas.openxmlformats.org/drawingml/2006/main">
+              <a:graphicData uri="http://schemas.openxmlformats.org/drawingml/2006/picture">
+                <pic:pic xmlns:pic="http://schemas.openxmlformats.org/drawingml/2006/picture">
+                  <pic:nvPicPr>
+                    <pic:cNvPr id="3" name="StateMachine1__StatechartDiagram1_3.jpg"/>
+                    <pic:cNvPicPr/>
+                  </pic:nvPicPr>
+                  <pic:blipFill>
+                    <a:blip r:embed="rId8">
+                      <a:extLst>
+                        <a:ext uri="{28A0092B-C50C-407E-A947-70E740481C1C}">
+                          <a14:useLocalDpi xmlns:a14="http://schemas.microsoft.com/office/drawing/2010/main" val="0"/>
+                        </a:ext>
+                      </a:extLst>
+                    </a:blip>
+                    <a:stretch>
+                      <a:fillRect/>
+                    </a:stretch>
+                  </pic:blipFill>
+                  <pic:spPr>
+                    <a:xfrm>
+                      <a:off x="0" y="0"/>
+                      <a:ext cx="5943600" cy="4271010"/>
+                    </a:xfrm>
+                    <a:prstGeom prst="rect">
+                      <a:avLst/>
+                    </a:prstGeom>
+                  </pic:spPr>
+                </pic:pic>
+              </a:graphicData>
+            </a:graphic>
+          </wp:anchor>
+        </w:drawing>
+      </w:r>
+      <w:r>
+        <w:rPr>
+          <w:sz w:val="28"/>
+          <w:szCs w:val="28"/>
+        </w:rPr>
+        <w:t xml:space="preserve">Figure 2-3: finite state machine for </w:t>
+      </w:r>
+      <w:proofErr w:type="gramStart"/>
+      <w:r>
+        <w:rPr>
+          <w:sz w:val="28"/>
+          <w:szCs w:val="28"/>
+        </w:rPr>
+        <w:t>theorem(</w:t>
+      </w:r>
+      <w:proofErr w:type="gramEnd"/>
+      <w:r>
+        <w:rPr>
+          <w:sz w:val="28"/>
+          <w:szCs w:val="28"/>
+        </w:rPr>
+        <w:t>disease proving)</w:t>
+      </w:r>
+    </w:p>
+    <w:p>
+      <w:pPr>
+        <w:rPr>
+          <w:sz w:val="28"/>
+          <w:szCs w:val="28"/>
+        </w:rPr>
+      </w:pPr>
+      <w:r>
+        <w:rPr>
+          <w:sz w:val="28"/>
+          <w:szCs w:val="28"/>
+        </w:rPr>
+        <w:t>This finite state machine describe how the search should be done in implementation level</w:t>
+      </w:r>
+      <w:bookmarkStart w:id="0" w:name="_GoBack"/>
+      <w:bookmarkEnd w:id="0"/>
+    </w:p>
+    <w:p>
+      <w:pPr>
+        <w:rPr>
+          <w:b/>
+          <w:bCs/>
+          <w:sz w:val="40"/>
+          <w:szCs w:val="40"/>
+          <w:u w:val="single"/>
+        </w:rPr>
+      </w:pPr>
+      <w:proofErr w:type="gramStart"/>
+      <w:r>
+        <w:rPr>
+          <w:b/>
+          <w:bCs/>
+          <w:sz w:val="40"/>
+          <w:szCs w:val="40"/>
+          <w:u w:val="single"/>
+        </w:rPr>
+        <w:t>how</w:t>
+      </w:r>
+      <w:proofErr w:type="gramEnd"/>
+      <w:r>
+        <w:rPr>
+          <w:b/>
+          <w:bCs/>
+          <w:sz w:val="40"/>
+          <w:szCs w:val="40"/>
+          <w:u w:val="single"/>
+        </w:rPr>
+        <w:t xml:space="preserve"> the system should behave?</w:t>
+      </w:r>
+    </w:p>
+    <w:p>
+      <w:pPr>
+        <w:pStyle w:val="ListParagraph"/>
+        <w:numPr>
+          <w:ilvl w:val="0"/>
+          <w:numId w:val="4"/>
+        </w:numPr>
+        <w:rPr>
+          <w:sz w:val="32"/>
+          <w:szCs w:val="32"/>
+        </w:rPr>
+      </w:pPr>
+      <w:r>
+        <w:rPr>
+          <w:sz w:val="32"/>
+          <w:szCs w:val="32"/>
+        </w:rPr>
+        <w:t>Question answering :this scenario is easy and like any question-answer conversation we have with any one</w:t>
+      </w:r>
+    </w:p>
+    <w:p>
+      <w:pPr>
+        <w:pStyle w:val="ListParagraph"/>
+        <w:rPr>
+          <w:sz w:val="32"/>
+          <w:szCs w:val="32"/>
+        </w:rPr>
+      </w:pPr>
+      <w:r>
+        <w:rPr>
+          <w:noProof/>
+          <w:sz w:val="32"/>
+          <w:szCs w:val="32"/>
+        </w:rPr>
+        <w:lastRenderedPageBreak/>
+        <w:drawing>
+          <wp:anchor distT="0" distB="0" distL="114300" distR="114300" simplePos="0" relativeHeight="251660288" behindDoc="0" locked="0" layoutInCell="1" allowOverlap="1">
+            <wp:simplePos x="0" y="0"/>
+            <wp:positionH relativeFrom="page">
+              <wp:posOffset>342900</wp:posOffset>
+            </wp:positionH>
+            <wp:positionV relativeFrom="paragraph">
+              <wp:posOffset>0</wp:posOffset>
+            </wp:positionV>
+            <wp:extent cx="7086600" cy="6738620"/>
+            <wp:effectExtent l="0" t="0" r="0" b="5080"/>
+            <wp:wrapSquare wrapText="bothSides"/>
+            <wp:docPr id="4" name="Picture 4"/>
+            <wp:cNvGraphicFramePr>
+              <a:graphicFrameLocks xmlns:a="http://schemas.openxmlformats.org/drawingml/2006/main" noChangeAspect="1"/>
+            </wp:cNvGraphicFramePr>
+            <a:graphic xmlns:a="http://schemas.openxmlformats.org/drawingml/2006/main">
+              <a:graphicData uri="http://schemas.openxmlformats.org/drawingml/2006/picture">
+                <pic:pic xmlns:pic="http://schemas.openxmlformats.org/drawingml/2006/picture">
+                  <pic:nvPicPr>
+                    <pic:cNvPr id="4" name="Activity1__ActivityDiagram1_7.jpg"/>
+                    <pic:cNvPicPr/>
+                  </pic:nvPicPr>
+                  <pic:blipFill>
+                    <a:blip r:embed="rId9">
+                      <a:extLst>
+                        <a:ext uri="{28A0092B-C50C-407E-A947-70E740481C1C}">
+                          <a14:useLocalDpi xmlns:a14="http://schemas.microsoft.com/office/drawing/2010/main" val="0"/>
+                        </a:ext>
+                      </a:extLst>
+                    </a:blip>
+                    <a:stretch>
+                      <a:fillRect/>
+                    </a:stretch>
+                  </pic:blipFill>
+                  <pic:spPr>
+                    <a:xfrm>
+                      <a:off x="0" y="0"/>
+                      <a:ext cx="7086600" cy="6738620"/>
+                    </a:xfrm>
+                    <a:prstGeom prst="rect">
+                      <a:avLst/>
+                    </a:prstGeom>
+                  </pic:spPr>
+                </pic:pic>
+              </a:graphicData>
+            </a:graphic>
+          </wp:anchor>
+        </w:drawing>
+      </w:r>
+    </w:p>
+    <w:p>
+      <w:pPr>
+        <w:rPr>
+          <w:b/>
+          <w:bCs/>
+          <w:sz w:val="40"/>
+          <w:szCs w:val="40"/>
+          <w:u w:val="single"/>
         </w:rPr>
       </w:pPr>
     </w:p>
@@ -692,6 +1054,95 @@
     </w:lvl>
   </w:abstractNum>
   <w:abstractNum w:abstractNumId="1" w15:restartNumberingAfterBreak="0">
+    <w:nsid w:val="2CFB4E0C"/>
+    <w:multiLevelType w:val="hybridMultilevel"/>
+    <w:tmpl w:val="2B8CFCBA"/>
+    <w:lvl w:ilvl="0" w:tplc="962474BE">
+      <w:start w:val="1"/>
+      <w:numFmt w:val="decimal"/>
+      <w:lvlText w:val="%1-"/>
+      <w:lvlJc w:val="left"/>
+      <w:pPr>
+        <w:ind w:left="720" w:hanging="360"/>
+      </w:pPr>
+      <w:rPr>
+        <w:rFonts w:hint="default"/>
+      </w:rPr>
+    </w:lvl>
+    <w:lvl w:ilvl="1" w:tplc="04090019" w:tentative="1">
+      <w:start w:val="1"/>
+      <w:numFmt w:val="lowerLetter"/>
+      <w:lvlText w:val="%2."/>
+      <w:lvlJc w:val="left"/>
+      <w:pPr>
+        <w:ind w:left="1440" w:hanging="360"/>
+      </w:pPr>
+    </w:lvl>
+    <w:lvl w:ilvl="2" w:tplc="0409001B" w:tentative="1">
+      <w:start w:val="1"/>
+      <w:numFmt w:val="lowerRoman"/>
+      <w:lvlText w:val="%3."/>
+      <w:lvlJc w:val="right"/>
+      <w:pPr>
+        <w:ind w:left="2160" w:hanging="180"/>
+      </w:pPr>
+    </w:lvl>
+    <w:lvl w:ilvl="3" w:tplc="0409000F" w:tentative="1">
+      <w:start w:val="1"/>
+      <w:numFmt w:val="decimal"/>
+      <w:lvlText w:val="%4."/>
+      <w:lvlJc w:val="left"/>
+      <w:pPr>
+        <w:ind w:left="2880" w:hanging="360"/>
+      </w:pPr>
+    </w:lvl>
+    <w:lvl w:ilvl="4" w:tplc="04090019" w:tentative="1">
+      <w:start w:val="1"/>
+      <w:numFmt w:val="lowerLetter"/>
+      <w:lvlText w:val="%5."/>
+      <w:lvlJc w:val="left"/>
+      <w:pPr>
+        <w:ind w:left="3600" w:hanging="360"/>
+      </w:pPr>
+    </w:lvl>
+    <w:lvl w:ilvl="5" w:tplc="0409001B" w:tentative="1">
+      <w:start w:val="1"/>
+      <w:numFmt w:val="lowerRoman"/>
+      <w:lvlText w:val="%6."/>
+      <w:lvlJc w:val="right"/>
+      <w:pPr>
+        <w:ind w:left="4320" w:hanging="180"/>
+      </w:pPr>
+    </w:lvl>
+    <w:lvl w:ilvl="6" w:tplc="0409000F" w:tentative="1">
+      <w:start w:val="1"/>
+      <w:numFmt w:val="decimal"/>
+      <w:lvlText w:val="%7."/>
+      <w:lvlJc w:val="left"/>
+      <w:pPr>
+        <w:ind w:left="5040" w:hanging="360"/>
+      </w:pPr>
+    </w:lvl>
+    <w:lvl w:ilvl="7" w:tplc="04090019" w:tentative="1">
+      <w:start w:val="1"/>
+      <w:numFmt w:val="lowerLetter"/>
+      <w:lvlText w:val="%8."/>
+      <w:lvlJc w:val="left"/>
+      <w:pPr>
+        <w:ind w:left="5760" w:hanging="360"/>
+      </w:pPr>
+    </w:lvl>
+    <w:lvl w:ilvl="8" w:tplc="0409001B" w:tentative="1">
+      <w:start w:val="1"/>
+      <w:numFmt w:val="lowerRoman"/>
+      <w:lvlText w:val="%9."/>
+      <w:lvlJc w:val="right"/>
+      <w:pPr>
+        <w:ind w:left="6480" w:hanging="180"/>
+      </w:pPr>
+    </w:lvl>
+  </w:abstractNum>
+  <w:abstractNum w:abstractNumId="2" w15:restartNumberingAfterBreak="0">
     <w:nsid w:val="312801FB"/>
     <w:multiLevelType w:val="hybridMultilevel"/>
     <w:tmpl w:val="4F222A42"/>
@@ -777,7 +1228,7 @@
       </w:pPr>
     </w:lvl>
   </w:abstractNum>
-  <w:abstractNum w:abstractNumId="2" w15:restartNumberingAfterBreak="0">
+  <w:abstractNum w:abstractNumId="3" w15:restartNumberingAfterBreak="0">
     <w:nsid w:val="364D6E9E"/>
     <w:multiLevelType w:val="hybridMultilevel"/>
     <w:tmpl w:val="C4B029CC"/>
@@ -893,12 +1344,15 @@
     </w:lvl>
   </w:abstractNum>
   <w:num w:numId="1">
-    <w:abstractNumId w:val="2"/>
+    <w:abstractNumId w:val="3"/>
   </w:num>
   <w:num w:numId="2">
     <w:abstractNumId w:val="0"/>
   </w:num>
   <w:num w:numId="3">
+    <w:abstractNumId w:val="2"/>
+  </w:num>
+  <w:num w:numId="4">
     <w:abstractNumId w:val="1"/>
   </w:num>
 </w:numbering>
@@ -2204,7 +2658,7 @@
 </file>
 
 <file path=customXml/itemProps1.xml><?xml version="1.0" encoding="utf-8"?>
-<ds:datastoreItem xmlns:ds="http://schemas.openxmlformats.org/officeDocument/2006/customXml" ds:itemID="{2DAB46CC-2618-42A7-BE9E-EDAF4245B568}">
+<ds:datastoreItem xmlns:ds="http://schemas.openxmlformats.org/officeDocument/2006/customXml" ds:itemID="{F2B6CCD1-0B36-4840-837C-F3ED83756F8F}">
   <ds:schemaRefs>
     <ds:schemaRef ds:uri="http://schemas.openxmlformats.org/officeDocument/2006/bibliography"/>
   </ds:schemaRefs>

</xml_diff>